<commit_message>
documentação sendo feita finalmente :D
</commit_message>
<xml_diff>
--- a/DOCUMENTAÇÃO.docx
+++ b/DOCUMENTAÇÃO.docx
@@ -69,39 +69,95 @@
     </w:p>
     <w:p>
       <w:r>
-        <w:t>Armazenamento de receitas com título;</w:t>
-      </w:r>
-    </w:p>
-    <w:p>
-      <w:r>
-        <w:t>Armazenamento de receitas com</w:t>
-      </w:r>
-      <w:r>
-        <w:t xml:space="preserve"> ingredientes;</w:t>
-      </w:r>
-    </w:p>
-    <w:p>
-      <w:r>
-        <w:t>Armazenamento de receitas com</w:t>
-      </w:r>
-      <w:r>
-        <w:t xml:space="preserve"> modo de preparo;</w:t>
-      </w:r>
-    </w:p>
-    <w:p>
-      <w:r>
-        <w:t>Armazenamento de receitas com</w:t>
-      </w:r>
-      <w:r>
-        <w:t xml:space="preserve"> autor da receita;</w:t>
-      </w:r>
-    </w:p>
-    <w:p>
-      <w:r>
-        <w:t>Armazenamento de receitas com</w:t>
-      </w:r>
-      <w:r>
-        <w:t xml:space="preserve"> o grau de dificuldade da receita;</w:t>
+        <w:t xml:space="preserve">Armazenamento de receitas com </w:t>
+      </w:r>
+      <w:r>
+        <w:t>T</w:t>
+      </w:r>
+      <w:r>
+        <w:t>ítulo;</w:t>
+      </w:r>
+    </w:p>
+    <w:p>
+      <w:r>
+        <w:t xml:space="preserve">Armazenamento de receitas com </w:t>
+      </w:r>
+      <w:r>
+        <w:t>I</w:t>
+      </w:r>
+      <w:r>
+        <w:t>ngredientes;</w:t>
+      </w:r>
+    </w:p>
+    <w:p>
+      <w:r>
+        <w:t xml:space="preserve">Armazenamento de receitas com </w:t>
+      </w:r>
+      <w:r>
+        <w:t>M</w:t>
+      </w:r>
+      <w:r>
+        <w:t>odo de preparo;</w:t>
+      </w:r>
+    </w:p>
+    <w:p>
+      <w:r>
+        <w:t xml:space="preserve">Armazenamento de receitas </w:t>
+      </w:r>
+      <w:r>
+        <w:t>com Tempo de preparo</w:t>
+      </w:r>
+      <w:r>
+        <w:t>;</w:t>
+      </w:r>
+    </w:p>
+    <w:p>
+      <w:pPr>
+        <w:rPr>
+          <w:u w:val="single"/>
+        </w:rPr>
+      </w:pPr>
+      <w:r>
+        <w:t>Armazenamento de receitas com Auto</w:t>
+      </w:r>
+      <w:r>
+        <w:t>r</w:t>
+      </w:r>
+      <w:r>
+        <w:t>;</w:t>
+      </w:r>
+    </w:p>
+    <w:p>
+      <w:r>
+        <w:t xml:space="preserve">Armazenamento de receitas com </w:t>
+      </w:r>
+      <w:r>
+        <w:t>Categoria</w:t>
+      </w:r>
+      <w:r>
+        <w:t>;</w:t>
+      </w:r>
+    </w:p>
+    <w:p>
+      <w:r>
+        <w:t xml:space="preserve">Armazenamento de receitas com </w:t>
+      </w:r>
+      <w:r>
+        <w:t>O</w:t>
+      </w:r>
+      <w:r>
+        <w:t xml:space="preserve"> grau de dificuldade da receita;</w:t>
+      </w:r>
+    </w:p>
+    <w:p>
+      <w:r>
+        <w:t xml:space="preserve">Armazenamento de receitas com </w:t>
+      </w:r>
+      <w:r>
+        <w:t>a Quantidade de pratos produzida</w:t>
+      </w:r>
+      <w:r>
+        <w:t>;</w:t>
       </w:r>
     </w:p>
     <w:p/>
@@ -163,24 +219,237 @@
       </w:r>
     </w:p>
     <w:p>
-      <w:pPr>
-        <w:jc w:val="center"/>
-        <w:rPr>
-          <w:b/>
-          <w:bCs/>
-          <w:sz w:val="32"/>
-          <w:szCs w:val="32"/>
-        </w:rPr>
-      </w:pPr>
-      <w:r>
-        <w:rPr>
-          <w:b/>
-          <w:bCs/>
-          <w:sz w:val="32"/>
-          <w:szCs w:val="32"/>
-        </w:rPr>
+      <w:r>
+        <w:br w:type="page"/>
+      </w:r>
+    </w:p>
+    <w:p>
+      <w:pPr>
+        <w:jc w:val="center"/>
+        <w:rPr>
+          <w:b/>
+          <w:bCs/>
+          <w:sz w:val="32"/>
+          <w:szCs w:val="32"/>
+        </w:rPr>
+      </w:pPr>
+      <w:r>
+        <w:rPr>
+          <w:b/>
+          <w:bCs/>
+          <w:sz w:val="32"/>
+          <w:szCs w:val="32"/>
+        </w:rPr>
+        <w:lastRenderedPageBreak/>
         <w:t>Diagrama de casos de uso:</w:t>
       </w:r>
+      <w:r>
+        <w:rPr>
+          <w:b/>
+          <w:bCs/>
+          <w:noProof/>
+        </w:rPr>
+        <w:drawing>
+          <wp:inline distT="0" distB="0" distL="0" distR="0" wp14:anchorId="2A14EBA1" wp14:editId="00DCA2E2">
+            <wp:extent cx="5191850" cy="5706271"/>
+            <wp:effectExtent l="0" t="0" r="8890" b="8890"/>
+            <wp:docPr id="2" name="Imagem 2" descr="Diagrama&#10;&#10;Descrição gerada automaticamente"/>
+            <wp:cNvGraphicFramePr>
+              <a:graphicFrameLocks xmlns:a="http://schemas.openxmlformats.org/drawingml/2006/main" noChangeAspect="1"/>
+            </wp:cNvGraphicFramePr>
+            <a:graphic xmlns:a="http://schemas.openxmlformats.org/drawingml/2006/main">
+              <a:graphicData uri="http://schemas.openxmlformats.org/drawingml/2006/picture">
+                <pic:pic xmlns:pic="http://schemas.openxmlformats.org/drawingml/2006/picture">
+                  <pic:nvPicPr>
+                    <pic:cNvPr id="2" name="Imagem 2" descr="Diagrama&#10;&#10;Descrição gerada automaticamente"/>
+                    <pic:cNvPicPr/>
+                  </pic:nvPicPr>
+                  <pic:blipFill>
+                    <a:blip r:embed="rId5">
+                      <a:extLst>
+                        <a:ext uri="{28A0092B-C50C-407E-A947-70E740481C1C}">
+                          <a14:useLocalDpi xmlns:a14="http://schemas.microsoft.com/office/drawing/2010/main" val="0"/>
+                        </a:ext>
+                      </a:extLst>
+                    </a:blip>
+                    <a:stretch>
+                      <a:fillRect/>
+                    </a:stretch>
+                  </pic:blipFill>
+                  <pic:spPr>
+                    <a:xfrm>
+                      <a:off x="0" y="0"/>
+                      <a:ext cx="5191850" cy="5706271"/>
+                    </a:xfrm>
+                    <a:prstGeom prst="rect">
+                      <a:avLst/>
+                    </a:prstGeom>
+                  </pic:spPr>
+                </pic:pic>
+              </a:graphicData>
+            </a:graphic>
+          </wp:inline>
+        </w:drawing>
+      </w:r>
+    </w:p>
+    <w:p>
+      <w:pPr>
+        <w:jc w:val="center"/>
+      </w:pPr>
+      <w:r>
+        <w:t>Usuário - é o ator que interage com o sistema de receitas. O usuário pode buscar, adicionar e remover.</w:t>
+      </w:r>
+    </w:p>
+    <w:p>
+      <w:pPr>
+        <w:jc w:val="center"/>
+      </w:pPr>
+      <w:r>
+        <w:t>Casos de Uso:</w:t>
+      </w:r>
+    </w:p>
+    <w:p>
+      <w:pPr>
+        <w:jc w:val="center"/>
+      </w:pPr>
+      <w:r>
+        <w:t>Consultar receitas - permite ao usuário pesquisar receitas no sistema. Esse caso de uso é importante porque permite ao usuário encontrar receitas que atendam às suas necessidades.</w:t>
+      </w:r>
+    </w:p>
+    <w:p>
+      <w:pPr>
+        <w:jc w:val="center"/>
+      </w:pPr>
+      <w:r>
+        <w:t>Adicionar receitas - permite ao usuário adicione informações de uma nova receita. Esse caso de uso é importante porque permite ao usuário adicionar mais de uma receita.</w:t>
+      </w:r>
+    </w:p>
+    <w:p>
+      <w:pPr>
+        <w:jc w:val="center"/>
+      </w:pPr>
+      <w:r>
+        <w:t>Cadastrar receitas - permite ao usuário criar uma nova receita no sistema. Esse caso de uso é importante porque permite ao usuário compartilhar receitas com outros usuários.</w:t>
+      </w:r>
+    </w:p>
+    <w:p>
+      <w:pPr>
+        <w:jc w:val="center"/>
+      </w:pPr>
+      <w:r>
+        <w:t>Remover receitas - permite ao usuário excluir uma receita do sistema.</w:t>
+      </w:r>
+    </w:p>
+    <w:p>
+      <w:pPr>
+        <w:jc w:val="center"/>
+      </w:pPr>
+    </w:p>
+    <w:p>
+      <w:pPr>
+        <w:jc w:val="center"/>
+      </w:pPr>
+      <w:r>
+        <w:lastRenderedPageBreak/>
+        <w:t>Remover receitas - permite ao usuário excluir uma receita do sistema. Esse caso de uso é importante porque permite ao usuário remover receitas desnecessárias ou impróprias.</w:t>
+      </w:r>
+    </w:p>
+    <w:p>
+      <w:pPr>
+        <w:jc w:val="center"/>
+      </w:pPr>
+      <w:r>
+        <w:t>Cada caso de uso representa uma funcionalidade do sistema que pode ser realizada pelo usuário. Cada caso de uso tem seus próprios campos específicos, que são definidos nas etapas de análise de requisitos e levantamento de informações. Esses campos podem incluir informações como nome da receita, categoria da receita, ingredientes necessários, tempo de preparo e número de porções.</w:t>
+      </w:r>
+    </w:p>
+    <w:p>
+      <w:pPr>
+        <w:jc w:val="center"/>
+        <w:rPr>
+          <w:u w:val="single"/>
+        </w:rPr>
+      </w:pPr>
+      <w:r>
+        <w:t>A modelagem de casos de uso é importante porque ajuda a identificar os requisitos de sistema. Os requisitos de sistema são as características que o sistema deve ter para atender às necessidades dos usuários. A modelagem de casos de uso permite que os requisitos sejam identificados e organizados em uma estrutura clara e compreensível.</w:t>
+      </w:r>
+    </w:p>
+    <w:p>
+      <w:pPr>
+        <w:jc w:val="center"/>
+        <w:rPr>
+          <w:b/>
+          <w:bCs/>
+          <w:sz w:val="32"/>
+          <w:szCs w:val="32"/>
+        </w:rPr>
+      </w:pPr>
+      <w:r>
+        <w:t>Em resumo, o diagrama de caso de uso é uma ferramenta importante na modelagem de sistemas de software. Ele ajuda a identificar os requisitos de sistema, definir as funcionalidades do sistema e mostrar como os usuários interagem com essas funcionalidades. Com o diagrama de caso de uso, os desenvolvedores podem criar um sistema que atenda às necessidades dos usuários de maneira eficiente e eficaz.</w:t>
+      </w:r>
+      <w:r>
+        <w:rPr>
+          <w:b/>
+          <w:bCs/>
+          <w:sz w:val="32"/>
+          <w:szCs w:val="32"/>
+        </w:rPr>
+        <w:tab/>
+      </w:r>
+    </w:p>
+    <w:p>
+      <w:pPr>
+        <w:jc w:val="center"/>
+        <w:rPr>
+          <w:b/>
+          <w:bCs/>
+          <w:sz w:val="32"/>
+          <w:szCs w:val="32"/>
+        </w:rPr>
+      </w:pPr>
+    </w:p>
+    <w:p>
+      <w:pPr>
+        <w:jc w:val="center"/>
+        <w:rPr>
+          <w:b/>
+          <w:bCs/>
+          <w:sz w:val="32"/>
+          <w:szCs w:val="32"/>
+        </w:rPr>
+      </w:pPr>
+    </w:p>
+    <w:p>
+      <w:pPr>
+        <w:jc w:val="center"/>
+        <w:rPr>
+          <w:b/>
+          <w:bCs/>
+          <w:sz w:val="32"/>
+          <w:szCs w:val="32"/>
+        </w:rPr>
+      </w:pPr>
+    </w:p>
+    <w:p>
+      <w:pPr>
+        <w:jc w:val="center"/>
+        <w:rPr>
+          <w:b/>
+          <w:bCs/>
+          <w:sz w:val="32"/>
+          <w:szCs w:val="32"/>
+        </w:rPr>
+      </w:pPr>
+    </w:p>
+    <w:p>
+      <w:pPr>
+        <w:jc w:val="center"/>
+        <w:rPr>
+          <w:b/>
+          <w:bCs/>
+          <w:sz w:val="32"/>
+          <w:szCs w:val="32"/>
+        </w:rPr>
+      </w:pPr>
     </w:p>
     <w:p>
       <w:pPr>
@@ -223,24 +492,544 @@
           <w:szCs w:val="32"/>
         </w:rPr>
       </w:pPr>
-    </w:p>
-    <w:p>
-      <w:pPr>
-        <w:jc w:val="center"/>
-        <w:rPr>
-          <w:b/>
-          <w:bCs/>
-          <w:sz w:val="32"/>
-          <w:szCs w:val="32"/>
-        </w:rPr>
-      </w:pPr>
-      <w:r>
-        <w:rPr>
-          <w:b/>
-          <w:bCs/>
-          <w:sz w:val="32"/>
-          <w:szCs w:val="32"/>
-        </w:rPr>
+      <w:r>
+        <w:rPr>
+          <w:b/>
+          <w:bCs/>
+          <w:noProof/>
+          <w:sz w:val="32"/>
+          <w:szCs w:val="32"/>
+        </w:rPr>
+        <w:lastRenderedPageBreak/>
+        <w:drawing>
+          <wp:inline distT="0" distB="0" distL="0" distR="0" wp14:anchorId="2E7617D0" wp14:editId="19356A97">
+            <wp:extent cx="2295845" cy="3057952"/>
+            <wp:effectExtent l="0" t="0" r="0" b="9525"/>
+            <wp:docPr id="3" name="Imagem 3" descr="Tabela&#10;&#10;Descrição gerada automaticamente"/>
+            <wp:cNvGraphicFramePr>
+              <a:graphicFrameLocks xmlns:a="http://schemas.openxmlformats.org/drawingml/2006/main" noChangeAspect="1"/>
+            </wp:cNvGraphicFramePr>
+            <a:graphic xmlns:a="http://schemas.openxmlformats.org/drawingml/2006/main">
+              <a:graphicData uri="http://schemas.openxmlformats.org/drawingml/2006/picture">
+                <pic:pic xmlns:pic="http://schemas.openxmlformats.org/drawingml/2006/picture">
+                  <pic:nvPicPr>
+                    <pic:cNvPr id="3" name="Imagem 3" descr="Tabela&#10;&#10;Descrição gerada automaticamente"/>
+                    <pic:cNvPicPr/>
+                  </pic:nvPicPr>
+                  <pic:blipFill>
+                    <a:blip r:embed="rId6">
+                      <a:extLst>
+                        <a:ext uri="{28A0092B-C50C-407E-A947-70E740481C1C}">
+                          <a14:useLocalDpi xmlns:a14="http://schemas.microsoft.com/office/drawing/2010/main" val="0"/>
+                        </a:ext>
+                      </a:extLst>
+                    </a:blip>
+                    <a:stretch>
+                      <a:fillRect/>
+                    </a:stretch>
+                  </pic:blipFill>
+                  <pic:spPr>
+                    <a:xfrm>
+                      <a:off x="0" y="0"/>
+                      <a:ext cx="2295845" cy="3057952"/>
+                    </a:xfrm>
+                    <a:prstGeom prst="rect">
+                      <a:avLst/>
+                    </a:prstGeom>
+                  </pic:spPr>
+                </pic:pic>
+              </a:graphicData>
+            </a:graphic>
+          </wp:inline>
+        </w:drawing>
+      </w:r>
+    </w:p>
+    <w:p>
+      <w:pPr>
+        <w:jc w:val="center"/>
+        <w:rPr>
+          <w:b/>
+          <w:bCs/>
+          <w:sz w:val="24"/>
+          <w:szCs w:val="24"/>
+        </w:rPr>
+      </w:pPr>
+      <w:r>
+        <w:rPr>
+          <w:b/>
+          <w:bCs/>
+          <w:sz w:val="24"/>
+          <w:szCs w:val="24"/>
+        </w:rPr>
+        <w:t>Explicação descritiva do Diagrama de Classes Receita</w:t>
+      </w:r>
+    </w:p>
+    <w:p>
+      <w:pPr>
+        <w:jc w:val="center"/>
+        <w:rPr>
+          <w:b/>
+          <w:bCs/>
+          <w:sz w:val="24"/>
+          <w:szCs w:val="24"/>
+        </w:rPr>
+      </w:pPr>
+    </w:p>
+    <w:p>
+      <w:pPr>
+        <w:numPr>
+          <w:ilvl w:val="0"/>
+          <w:numId w:val="2"/>
+        </w:numPr>
+        <w:rPr>
+          <w:sz w:val="24"/>
+          <w:szCs w:val="24"/>
+        </w:rPr>
+      </w:pPr>
+      <w:r>
+        <w:rPr>
+          <w:sz w:val="24"/>
+          <w:szCs w:val="24"/>
+        </w:rPr>
+        <w:t xml:space="preserve">Titulo: </w:t>
+      </w:r>
+      <w:r>
+        <w:rPr>
+          <w:sz w:val="24"/>
+          <w:szCs w:val="24"/>
+        </w:rPr>
+        <w:t>C</w:t>
+      </w:r>
+      <w:r>
+        <w:rPr>
+          <w:sz w:val="24"/>
+          <w:szCs w:val="24"/>
+        </w:rPr>
+        <w:t>ampo do tipo string que representa o título da receita.</w:t>
+      </w:r>
+    </w:p>
+    <w:p>
+      <w:pPr>
+        <w:numPr>
+          <w:ilvl w:val="0"/>
+          <w:numId w:val="2"/>
+        </w:numPr>
+        <w:rPr>
+          <w:sz w:val="24"/>
+          <w:szCs w:val="24"/>
+        </w:rPr>
+      </w:pPr>
+      <w:r>
+        <w:rPr>
+          <w:sz w:val="24"/>
+          <w:szCs w:val="24"/>
+        </w:rPr>
+        <w:t xml:space="preserve">Ingredientes: </w:t>
+      </w:r>
+      <w:r>
+        <w:rPr>
+          <w:sz w:val="24"/>
+          <w:szCs w:val="24"/>
+        </w:rPr>
+        <w:t>C</w:t>
+      </w:r>
+      <w:r>
+        <w:rPr>
+          <w:sz w:val="24"/>
+          <w:szCs w:val="24"/>
+        </w:rPr>
+        <w:t xml:space="preserve">ampo do </w:t>
+      </w:r>
+      <w:r>
+        <w:rPr>
+          <w:b/>
+          <w:bCs/>
+          <w:sz w:val="24"/>
+          <w:szCs w:val="24"/>
+        </w:rPr>
+        <w:t>tipo string</w:t>
+      </w:r>
+      <w:r>
+        <w:rPr>
+          <w:sz w:val="24"/>
+          <w:szCs w:val="24"/>
+        </w:rPr>
+        <w:t xml:space="preserve"> que representa os ingredientes necessários para preparar a receita.</w:t>
+      </w:r>
+    </w:p>
+    <w:p>
+      <w:pPr>
+        <w:numPr>
+          <w:ilvl w:val="0"/>
+          <w:numId w:val="2"/>
+        </w:numPr>
+        <w:rPr>
+          <w:sz w:val="24"/>
+          <w:szCs w:val="24"/>
+        </w:rPr>
+      </w:pPr>
+      <w:r>
+        <w:rPr>
+          <w:sz w:val="24"/>
+          <w:szCs w:val="24"/>
+        </w:rPr>
+        <w:t xml:space="preserve">ModoPreparo: </w:t>
+      </w:r>
+      <w:r>
+        <w:rPr>
+          <w:sz w:val="24"/>
+          <w:szCs w:val="24"/>
+        </w:rPr>
+        <w:t>C</w:t>
+      </w:r>
+      <w:r>
+        <w:rPr>
+          <w:sz w:val="24"/>
+          <w:szCs w:val="24"/>
+        </w:rPr>
+        <w:t xml:space="preserve">ampo do </w:t>
+      </w:r>
+      <w:r>
+        <w:rPr>
+          <w:b/>
+          <w:bCs/>
+          <w:sz w:val="24"/>
+          <w:szCs w:val="24"/>
+        </w:rPr>
+        <w:t>tipo string</w:t>
+      </w:r>
+      <w:r>
+        <w:rPr>
+          <w:sz w:val="24"/>
+          <w:szCs w:val="24"/>
+        </w:rPr>
+        <w:t xml:space="preserve"> que representa o modo de preparo da receita.</w:t>
+      </w:r>
+    </w:p>
+    <w:p>
+      <w:pPr>
+        <w:numPr>
+          <w:ilvl w:val="0"/>
+          <w:numId w:val="2"/>
+        </w:numPr>
+        <w:rPr>
+          <w:sz w:val="24"/>
+          <w:szCs w:val="24"/>
+        </w:rPr>
+      </w:pPr>
+      <w:r>
+        <w:rPr>
+          <w:sz w:val="24"/>
+          <w:szCs w:val="24"/>
+        </w:rPr>
+        <w:t xml:space="preserve">GrauDificuldade: </w:t>
+      </w:r>
+      <w:r>
+        <w:rPr>
+          <w:sz w:val="24"/>
+          <w:szCs w:val="24"/>
+        </w:rPr>
+        <w:t>C</w:t>
+      </w:r>
+      <w:r>
+        <w:rPr>
+          <w:sz w:val="24"/>
+          <w:szCs w:val="24"/>
+        </w:rPr>
+        <w:t xml:space="preserve">ampo do </w:t>
+      </w:r>
+      <w:r>
+        <w:rPr>
+          <w:b/>
+          <w:bCs/>
+          <w:sz w:val="24"/>
+          <w:szCs w:val="24"/>
+        </w:rPr>
+        <w:t>tipo string</w:t>
+      </w:r>
+      <w:r>
+        <w:rPr>
+          <w:sz w:val="24"/>
+          <w:szCs w:val="24"/>
+        </w:rPr>
+        <w:t xml:space="preserve"> que representa o grau de dificuldade da receita, como fácil, médio ou difícil.</w:t>
+      </w:r>
+    </w:p>
+    <w:p>
+      <w:pPr>
+        <w:numPr>
+          <w:ilvl w:val="0"/>
+          <w:numId w:val="2"/>
+        </w:numPr>
+        <w:rPr>
+          <w:sz w:val="24"/>
+          <w:szCs w:val="24"/>
+        </w:rPr>
+      </w:pPr>
+      <w:r>
+        <w:rPr>
+          <w:sz w:val="24"/>
+          <w:szCs w:val="24"/>
+        </w:rPr>
+        <w:t xml:space="preserve">Autor: </w:t>
+      </w:r>
+      <w:r>
+        <w:rPr>
+          <w:sz w:val="24"/>
+          <w:szCs w:val="24"/>
+        </w:rPr>
+        <w:t>C</w:t>
+      </w:r>
+      <w:r>
+        <w:rPr>
+          <w:sz w:val="24"/>
+          <w:szCs w:val="24"/>
+        </w:rPr>
+        <w:t xml:space="preserve">ampo do </w:t>
+      </w:r>
+      <w:r>
+        <w:rPr>
+          <w:b/>
+          <w:bCs/>
+          <w:sz w:val="24"/>
+          <w:szCs w:val="24"/>
+        </w:rPr>
+        <w:t>tipo string</w:t>
+      </w:r>
+      <w:r>
+        <w:rPr>
+          <w:sz w:val="24"/>
+          <w:szCs w:val="24"/>
+        </w:rPr>
+        <w:t xml:space="preserve"> que representa o nome do autor da receita.</w:t>
+      </w:r>
+    </w:p>
+    <w:p>
+      <w:pPr>
+        <w:numPr>
+          <w:ilvl w:val="0"/>
+          <w:numId w:val="2"/>
+        </w:numPr>
+        <w:rPr>
+          <w:sz w:val="24"/>
+          <w:szCs w:val="24"/>
+        </w:rPr>
+      </w:pPr>
+      <w:r>
+        <w:rPr>
+          <w:sz w:val="24"/>
+          <w:szCs w:val="24"/>
+        </w:rPr>
+        <w:t xml:space="preserve">TempoPreparo: </w:t>
+      </w:r>
+      <w:r>
+        <w:rPr>
+          <w:sz w:val="24"/>
+          <w:szCs w:val="24"/>
+        </w:rPr>
+        <w:t>C</w:t>
+      </w:r>
+      <w:r>
+        <w:rPr>
+          <w:sz w:val="24"/>
+          <w:szCs w:val="24"/>
+        </w:rPr>
+        <w:t xml:space="preserve">ampo do </w:t>
+      </w:r>
+      <w:r>
+        <w:rPr>
+          <w:b/>
+          <w:bCs/>
+          <w:sz w:val="24"/>
+          <w:szCs w:val="24"/>
+        </w:rPr>
+        <w:t>tipo string</w:t>
+      </w:r>
+      <w:r>
+        <w:rPr>
+          <w:sz w:val="24"/>
+          <w:szCs w:val="24"/>
+        </w:rPr>
+        <w:t xml:space="preserve"> que representa o tempo necessário para preparar a receita, por exemplo, "30 minutos" ou "1 hora".</w:t>
+      </w:r>
+    </w:p>
+    <w:p>
+      <w:pPr>
+        <w:numPr>
+          <w:ilvl w:val="0"/>
+          <w:numId w:val="2"/>
+        </w:numPr>
+        <w:rPr>
+          <w:sz w:val="24"/>
+          <w:szCs w:val="24"/>
+        </w:rPr>
+      </w:pPr>
+      <w:r>
+        <w:rPr>
+          <w:sz w:val="24"/>
+          <w:szCs w:val="24"/>
+        </w:rPr>
+        <w:t xml:space="preserve">Categoria: </w:t>
+      </w:r>
+      <w:r>
+        <w:rPr>
+          <w:sz w:val="24"/>
+          <w:szCs w:val="24"/>
+        </w:rPr>
+        <w:t>C</w:t>
+      </w:r>
+      <w:r>
+        <w:rPr>
+          <w:sz w:val="24"/>
+          <w:szCs w:val="24"/>
+        </w:rPr>
+        <w:t xml:space="preserve">ampo do </w:t>
+      </w:r>
+      <w:r>
+        <w:rPr>
+          <w:b/>
+          <w:bCs/>
+          <w:sz w:val="24"/>
+          <w:szCs w:val="24"/>
+        </w:rPr>
+        <w:t>tipo string</w:t>
+      </w:r>
+      <w:r>
+        <w:rPr>
+          <w:sz w:val="24"/>
+          <w:szCs w:val="24"/>
+        </w:rPr>
+        <w:t xml:space="preserve"> que representa a categoria da receita, como sobremesa, prato principal ou entrada.</w:t>
+      </w:r>
+    </w:p>
+    <w:p>
+      <w:pPr>
+        <w:numPr>
+          <w:ilvl w:val="0"/>
+          <w:numId w:val="2"/>
+        </w:numPr>
+        <w:rPr>
+          <w:sz w:val="24"/>
+          <w:szCs w:val="24"/>
+        </w:rPr>
+      </w:pPr>
+      <w:r>
+        <w:rPr>
+          <w:sz w:val="24"/>
+          <w:szCs w:val="24"/>
+        </w:rPr>
+        <w:t xml:space="preserve">QntdPratos: </w:t>
+      </w:r>
+      <w:r>
+        <w:rPr>
+          <w:sz w:val="24"/>
+          <w:szCs w:val="24"/>
+        </w:rPr>
+        <w:t>C</w:t>
+      </w:r>
+      <w:r>
+        <w:rPr>
+          <w:sz w:val="24"/>
+          <w:szCs w:val="24"/>
+        </w:rPr>
+        <w:t xml:space="preserve">ampo do </w:t>
+      </w:r>
+      <w:r>
+        <w:rPr>
+          <w:b/>
+          <w:bCs/>
+          <w:sz w:val="24"/>
+          <w:szCs w:val="24"/>
+        </w:rPr>
+        <w:t>tipo int</w:t>
+      </w:r>
+      <w:r>
+        <w:rPr>
+          <w:sz w:val="24"/>
+          <w:szCs w:val="24"/>
+        </w:rPr>
+        <w:t xml:space="preserve"> que representa a quantidade de pratos que a receita pode fazer.</w:t>
+      </w:r>
+    </w:p>
+    <w:p>
+      <w:pPr>
+        <w:rPr>
+          <w:sz w:val="24"/>
+          <w:szCs w:val="24"/>
+        </w:rPr>
+      </w:pPr>
+      <w:r>
+        <w:rPr>
+          <w:sz w:val="24"/>
+          <w:szCs w:val="24"/>
+        </w:rPr>
+        <w:t xml:space="preserve">Esses campos definem os atributos de uma classe </w:t>
+      </w:r>
+      <w:r>
+        <w:rPr>
+          <w:b/>
+          <w:bCs/>
+          <w:sz w:val="24"/>
+          <w:szCs w:val="24"/>
+          <w:u w:val="single"/>
+        </w:rPr>
+        <w:t>Receita</w:t>
+      </w:r>
+      <w:r>
+        <w:rPr>
+          <w:sz w:val="24"/>
+          <w:szCs w:val="24"/>
+        </w:rPr>
+        <w:t xml:space="preserve">, que pode ser usada para representar receitas culinárias </w:t>
+      </w:r>
+      <w:r>
+        <w:rPr>
+          <w:sz w:val="24"/>
+          <w:szCs w:val="24"/>
+        </w:rPr>
+        <w:t>no</w:t>
+      </w:r>
+      <w:r>
+        <w:rPr>
+          <w:sz w:val="24"/>
+          <w:szCs w:val="24"/>
+        </w:rPr>
+        <w:t xml:space="preserve"> sistema. Cada instância da classe Receita terá seus próprios valores atribuídos a esses campos, permitindo que várias receitas diferentes sejam armazenadas e gerenciadas pelo sistema.</w:t>
+      </w:r>
+    </w:p>
+    <w:p>
+      <w:pPr>
+        <w:rPr>
+          <w:sz w:val="18"/>
+          <w:szCs w:val="18"/>
+        </w:rPr>
+      </w:pPr>
+      <w:r>
+        <w:rPr>
+          <w:sz w:val="24"/>
+          <w:szCs w:val="24"/>
+        </w:rPr>
+        <w:br w:type="page"/>
+      </w:r>
+    </w:p>
+    <w:p>
+      <w:pPr>
+        <w:jc w:val="center"/>
+        <w:rPr>
+          <w:b/>
+          <w:bCs/>
+          <w:sz w:val="32"/>
+          <w:szCs w:val="32"/>
+        </w:rPr>
+      </w:pPr>
+      <w:r>
+        <w:rPr>
+          <w:b/>
+          <w:bCs/>
+          <w:sz w:val="32"/>
+          <w:szCs w:val="32"/>
+        </w:rPr>
+        <w:lastRenderedPageBreak/>
         <w:t>Diagrama de sequência da pesquisa de receitas:</w:t>
       </w:r>
     </w:p>
@@ -254,6 +1043,35 @@
           <w:szCs w:val="32"/>
         </w:rPr>
       </w:pPr>
+      <w:r>
+        <w:rPr>
+          <w:b/>
+          <w:bCs/>
+          <w:sz w:val="24"/>
+          <w:szCs w:val="24"/>
+        </w:rPr>
+        <w:t>a</w:t>
+      </w:r>
+      <w:r>
+        <w:rPr>
+          <w:b/>
+          <w:bCs/>
+          <w:sz w:val="32"/>
+          <w:szCs w:val="32"/>
+        </w:rPr>
+        <w:br w:type="page"/>
+      </w:r>
+    </w:p>
+    <w:p>
+      <w:pPr>
+        <w:jc w:val="center"/>
+        <w:rPr>
+          <w:b/>
+          <w:bCs/>
+          <w:sz w:val="32"/>
+          <w:szCs w:val="32"/>
+        </w:rPr>
+      </w:pPr>
     </w:p>
     <w:p>
       <w:pPr>
@@ -277,30 +1095,39 @@
     </w:p>
     <w:p>
       <w:pPr>
-        <w:jc w:val="center"/>
-        <w:rPr>
-          <w:b/>
-          <w:bCs/>
-          <w:sz w:val="32"/>
-          <w:szCs w:val="32"/>
-        </w:rPr>
-      </w:pPr>
-    </w:p>
-    <w:p>
-      <w:pPr>
-        <w:jc w:val="center"/>
-        <w:rPr>
-          <w:sz w:val="32"/>
-          <w:szCs w:val="32"/>
-        </w:rPr>
-      </w:pPr>
-      <w:r>
-        <w:rPr>
-          <w:b/>
-          <w:bCs/>
-          <w:sz w:val="32"/>
-          <w:szCs w:val="32"/>
-        </w:rPr>
+        <w:rPr>
+          <w:b/>
+          <w:bCs/>
+          <w:sz w:val="32"/>
+          <w:szCs w:val="32"/>
+        </w:rPr>
+      </w:pPr>
+      <w:r>
+        <w:rPr>
+          <w:b/>
+          <w:bCs/>
+          <w:sz w:val="32"/>
+          <w:szCs w:val="32"/>
+        </w:rPr>
+        <w:br w:type="page"/>
+      </w:r>
+    </w:p>
+    <w:p>
+      <w:pPr>
+        <w:jc w:val="center"/>
+        <w:rPr>
+          <w:sz w:val="32"/>
+          <w:szCs w:val="32"/>
+        </w:rPr>
+      </w:pPr>
+      <w:r>
+        <w:rPr>
+          <w:b/>
+          <w:bCs/>
+          <w:sz w:val="32"/>
+          <w:szCs w:val="32"/>
+        </w:rPr>
+        <w:lastRenderedPageBreak/>
         <w:t>Documentação de requisitos:</w:t>
       </w:r>
     </w:p>
@@ -429,8 +1256,160 @@
       </w:rPr>
     </w:lvl>
   </w:abstractNum>
+  <w:abstractNum w:abstractNumId="1" w15:restartNumberingAfterBreak="0">
+    <w:nsid w:val="408B4B5B"/>
+    <w:multiLevelType w:val="multilevel"/>
+    <w:tmpl w:val="6434A12A"/>
+    <w:lvl w:ilvl="0">
+      <w:start w:val="1"/>
+      <w:numFmt w:val="bullet"/>
+      <w:lvlText w:val=""/>
+      <w:lvlJc w:val="left"/>
+      <w:pPr>
+        <w:tabs>
+          <w:tab w:val="num" w:pos="720"/>
+        </w:tabs>
+        <w:ind w:left="720" w:hanging="360"/>
+      </w:pPr>
+      <w:rPr>
+        <w:rFonts w:ascii="Symbol" w:hAnsi="Symbol" w:hint="default"/>
+        <w:sz w:val="20"/>
+      </w:rPr>
+    </w:lvl>
+    <w:lvl w:ilvl="1" w:tentative="1">
+      <w:start w:val="1"/>
+      <w:numFmt w:val="bullet"/>
+      <w:lvlText w:val=""/>
+      <w:lvlJc w:val="left"/>
+      <w:pPr>
+        <w:tabs>
+          <w:tab w:val="num" w:pos="1440"/>
+        </w:tabs>
+        <w:ind w:left="1440" w:hanging="360"/>
+      </w:pPr>
+      <w:rPr>
+        <w:rFonts w:ascii="Symbol" w:hAnsi="Symbol" w:hint="default"/>
+        <w:sz w:val="20"/>
+      </w:rPr>
+    </w:lvl>
+    <w:lvl w:ilvl="2" w:tentative="1">
+      <w:start w:val="1"/>
+      <w:numFmt w:val="bullet"/>
+      <w:lvlText w:val=""/>
+      <w:lvlJc w:val="left"/>
+      <w:pPr>
+        <w:tabs>
+          <w:tab w:val="num" w:pos="2160"/>
+        </w:tabs>
+        <w:ind w:left="2160" w:hanging="360"/>
+      </w:pPr>
+      <w:rPr>
+        <w:rFonts w:ascii="Symbol" w:hAnsi="Symbol" w:hint="default"/>
+        <w:sz w:val="20"/>
+      </w:rPr>
+    </w:lvl>
+    <w:lvl w:ilvl="3" w:tentative="1">
+      <w:start w:val="1"/>
+      <w:numFmt w:val="bullet"/>
+      <w:lvlText w:val=""/>
+      <w:lvlJc w:val="left"/>
+      <w:pPr>
+        <w:tabs>
+          <w:tab w:val="num" w:pos="2880"/>
+        </w:tabs>
+        <w:ind w:left="2880" w:hanging="360"/>
+      </w:pPr>
+      <w:rPr>
+        <w:rFonts w:ascii="Symbol" w:hAnsi="Symbol" w:hint="default"/>
+        <w:sz w:val="20"/>
+      </w:rPr>
+    </w:lvl>
+    <w:lvl w:ilvl="4" w:tentative="1">
+      <w:start w:val="1"/>
+      <w:numFmt w:val="bullet"/>
+      <w:lvlText w:val=""/>
+      <w:lvlJc w:val="left"/>
+      <w:pPr>
+        <w:tabs>
+          <w:tab w:val="num" w:pos="3600"/>
+        </w:tabs>
+        <w:ind w:left="3600" w:hanging="360"/>
+      </w:pPr>
+      <w:rPr>
+        <w:rFonts w:ascii="Symbol" w:hAnsi="Symbol" w:hint="default"/>
+        <w:sz w:val="20"/>
+      </w:rPr>
+    </w:lvl>
+    <w:lvl w:ilvl="5" w:tentative="1">
+      <w:start w:val="1"/>
+      <w:numFmt w:val="bullet"/>
+      <w:lvlText w:val=""/>
+      <w:lvlJc w:val="left"/>
+      <w:pPr>
+        <w:tabs>
+          <w:tab w:val="num" w:pos="4320"/>
+        </w:tabs>
+        <w:ind w:left="4320" w:hanging="360"/>
+      </w:pPr>
+      <w:rPr>
+        <w:rFonts w:ascii="Symbol" w:hAnsi="Symbol" w:hint="default"/>
+        <w:sz w:val="20"/>
+      </w:rPr>
+    </w:lvl>
+    <w:lvl w:ilvl="6" w:tentative="1">
+      <w:start w:val="1"/>
+      <w:numFmt w:val="bullet"/>
+      <w:lvlText w:val=""/>
+      <w:lvlJc w:val="left"/>
+      <w:pPr>
+        <w:tabs>
+          <w:tab w:val="num" w:pos="5040"/>
+        </w:tabs>
+        <w:ind w:left="5040" w:hanging="360"/>
+      </w:pPr>
+      <w:rPr>
+        <w:rFonts w:ascii="Symbol" w:hAnsi="Symbol" w:hint="default"/>
+        <w:sz w:val="20"/>
+      </w:rPr>
+    </w:lvl>
+    <w:lvl w:ilvl="7" w:tentative="1">
+      <w:start w:val="1"/>
+      <w:numFmt w:val="bullet"/>
+      <w:lvlText w:val=""/>
+      <w:lvlJc w:val="left"/>
+      <w:pPr>
+        <w:tabs>
+          <w:tab w:val="num" w:pos="5760"/>
+        </w:tabs>
+        <w:ind w:left="5760" w:hanging="360"/>
+      </w:pPr>
+      <w:rPr>
+        <w:rFonts w:ascii="Symbol" w:hAnsi="Symbol" w:hint="default"/>
+        <w:sz w:val="20"/>
+      </w:rPr>
+    </w:lvl>
+    <w:lvl w:ilvl="8" w:tentative="1">
+      <w:start w:val="1"/>
+      <w:numFmt w:val="bullet"/>
+      <w:lvlText w:val=""/>
+      <w:lvlJc w:val="left"/>
+      <w:pPr>
+        <w:tabs>
+          <w:tab w:val="num" w:pos="6480"/>
+        </w:tabs>
+        <w:ind w:left="6480" w:hanging="360"/>
+      </w:pPr>
+      <w:rPr>
+        <w:rFonts w:ascii="Symbol" w:hAnsi="Symbol" w:hint="default"/>
+        <w:sz w:val="20"/>
+      </w:rPr>
+    </w:lvl>
+  </w:abstractNum>
   <w:num w:numId="1" w16cid:durableId="1370842268">
     <w:abstractNumId w:val="0"/>
+  </w:num>
+  <w:num w:numId="2" w16cid:durableId="686253155">
+    <w:abstractNumId w:val="1"/>
   </w:num>
 </w:numbering>
 </file>
@@ -837,7 +1816,6 @@
   <w:style w:type="character" w:default="1" w:styleId="Fontepargpadro">
     <w:name w:val="Default Paragraph Font"/>
     <w:uiPriority w:val="1"/>
-    <w:semiHidden/>
     <w:unhideWhenUsed/>
   </w:style>
   <w:style w:type="table" w:default="1" w:styleId="Tabelanormal">

</xml_diff>